<commit_message>
Added 3 check old and New password methods
</commit_message>
<xml_diff>
--- a/Algorithms and data structures.docx
+++ b/Algorithms and data structures.docx
@@ -516,15 +516,7 @@
           <w:szCs w:val="32"/>
           <w:lang w:val="en-US"/>
         </w:rPr>
-        <w:t>.</w:t>
-      </w:r>
-      <w:r>
-        <w:rPr>
-          <w:sz w:val="32"/>
-          <w:szCs w:val="32"/>
-          <w:lang w:val="en-US"/>
-        </w:rPr>
-        <w:t xml:space="preserve"> </w:t>
+        <w:t xml:space="preserve">. </w:t>
       </w:r>
     </w:p>
     <w:p>
@@ -574,16 +566,7 @@
           <w:szCs w:val="36"/>
           <w:lang w:val="en-US"/>
         </w:rPr>
-        <w:t>Insertion</w:t>
-      </w:r>
-      <w:r>
-        <w:rPr>
-          <w:b/>
-          <w:sz w:val="36"/>
-          <w:szCs w:val="36"/>
-          <w:lang w:val="en-US"/>
-        </w:rPr>
-        <w:t xml:space="preserve"> sort</w:t>
+        <w:t>Insertion sort</w:t>
       </w:r>
     </w:p>
     <w:p>
@@ -701,15 +684,7 @@
           <w:szCs w:val="32"/>
           <w:lang w:val="en-US"/>
         </w:rPr>
-        <w:t>.</w:t>
-      </w:r>
-      <w:r>
-        <w:rPr>
-          <w:sz w:val="32"/>
-          <w:szCs w:val="32"/>
-          <w:lang w:val="en-US"/>
-        </w:rPr>
-        <w:t xml:space="preserve"> Nevertheless, this algorithm is better than bubble sort and selection sort because it sorts in place meaning that it doesn’t just move one after swapping a[i] and a[i+1] it makes sure that the left side is always sorted. </w:t>
+        <w:t xml:space="preserve">. Nevertheless, this algorithm is better than bubble sort and selection sort because it sorts in place meaning that it doesn’t just move one after swapping a[i] and a[i+1] it makes sure that the left side is always sorted. </w:t>
       </w:r>
     </w:p>
     <w:p>
@@ -1174,6 +1149,16 @@
           <w:lang w:val="en-US"/>
         </w:rPr>
       </w:pPr>
+      <w:r>
+        <w:rPr>
+          <w:sz w:val="32"/>
+          <w:szCs w:val="32"/>
+          <w:lang w:val="en-US"/>
+        </w:rPr>
+        <w:t xml:space="preserve">Then we rebuild our array. </w:t>
+      </w:r>
+      <w:bookmarkStart w:id="0" w:name="_GoBack"/>
+      <w:bookmarkEnd w:id="0"/>
       <w:r>
         <w:rPr>
           <w:sz w:val="32"/>
@@ -1543,7 +1528,23 @@
           <w:szCs w:val="32"/>
           <w:lang w:val="en-US"/>
         </w:rPr>
-        <w:t xml:space="preserve">Now we again have a heap. Now we swap 8 with the last item in our unsorted part of the array </w:t>
+        <w:t>Now we again have a heap. Now</w:t>
+      </w:r>
+      <w:r>
+        <w:rPr>
+          <w:sz w:val="32"/>
+          <w:szCs w:val="32"/>
+          <w:lang w:val="en-US"/>
+        </w:rPr>
+        <w:t xml:space="preserve"> we swap 8 with the last item of the </w:t>
+      </w:r>
+      <w:r>
+        <w:rPr>
+          <w:sz w:val="32"/>
+          <w:szCs w:val="32"/>
+          <w:lang w:val="en-US"/>
+        </w:rPr>
+        <w:t xml:space="preserve"> our unsorted part of the array </w:t>
       </w:r>
       <w:r>
         <w:rPr>
@@ -2092,6 +2093,14 @@
         </w:rPr>
         <w:t>itemFromLeft that is larger than the pivot</w:t>
       </w:r>
+      <w:r>
+        <w:rPr>
+          <w:sz w:val="32"/>
+          <w:szCs w:val="32"/>
+          <w:lang w:val="en-US"/>
+        </w:rPr>
+        <w:t xml:space="preserve"> so that we put it in the right </w:t>
+      </w:r>
     </w:p>
     <w:p>
       <w:pPr>
@@ -2113,6 +2122,14 @@
           <w:lang w:val="en-US"/>
         </w:rPr>
         <w:t>itemFromRight that is less than our pivot</w:t>
+      </w:r>
+      <w:r>
+        <w:rPr>
+          <w:sz w:val="32"/>
+          <w:szCs w:val="32"/>
+          <w:lang w:val="en-US"/>
+        </w:rPr>
+        <w:t xml:space="preserve"> so that we swap it with the itemFromLeft.</w:t>
       </w:r>
     </w:p>
     <w:p>
@@ -2416,31 +2433,7 @@
           <w:szCs w:val="32"/>
           <w:lang w:val="en-US"/>
         </w:rPr>
-        <w:t xml:space="preserve">Now 3 our pivot is in its correct spot. </w:t>
-      </w:r>
-      <w:r>
-        <w:rPr>
-          <w:sz w:val="32"/>
-          <w:szCs w:val="32"/>
-          <w:lang w:val="en-US"/>
-        </w:rPr>
-        <w:t xml:space="preserve">Then we do the same process for </w:t>
-      </w:r>
-      <w:r>
-        <w:rPr>
-          <w:sz w:val="32"/>
-          <w:szCs w:val="32"/>
-          <w:lang w:val="en-US"/>
-        </w:rPr>
-        <w:t xml:space="preserve">the </w:t>
-      </w:r>
-      <w:r>
-        <w:rPr>
-          <w:sz w:val="32"/>
-          <w:szCs w:val="32"/>
-          <w:lang w:val="en-US"/>
-        </w:rPr>
-        <w:t>right and left parts of our array.</w:t>
+        <w:t>Now 3 our pivot is in its correct spot. Then we do the same process for the right and left parts of our array.</w:t>
       </w:r>
     </w:p>
     <w:p>
@@ -2536,8 +2529,51 @@
         </w:rPr>
         <w:t>.</w:t>
       </w:r>
-      <w:bookmarkStart w:id="0" w:name="_GoBack"/>
-      <w:bookmarkEnd w:id="0"/>
+    </w:p>
+    <w:p>
+      <w:pPr>
+        <w:ind w:left="2124" w:firstLine="708"/>
+        <w:rPr>
+          <w:b/>
+          <w:sz w:val="36"/>
+          <w:szCs w:val="36"/>
+          <w:lang w:val="en-US"/>
+        </w:rPr>
+      </w:pPr>
+      <w:r>
+        <w:rPr>
+          <w:b/>
+          <w:sz w:val="36"/>
+          <w:szCs w:val="36"/>
+          <w:lang w:val="en-US"/>
+        </w:rPr>
+        <w:t>Merge sort</w:t>
+      </w:r>
+    </w:p>
+    <w:p>
+      <w:pPr>
+        <w:rPr>
+          <w:sz w:val="32"/>
+          <w:szCs w:val="32"/>
+          <w:lang w:val="en-US"/>
+        </w:rPr>
+      </w:pPr>
+      <w:r>
+        <w:rPr>
+          <w:sz w:val="32"/>
+          <w:szCs w:val="32"/>
+          <w:lang w:val="en-US"/>
+        </w:rPr>
+        <w:t>In this sorting algorithm, we are gonna split our problem into subproblems, meaning that we are going to use divide and conquer approach. Once, we have the base case which is the case when we have one element in the array we are gonna start comparing and merging the arrays.</w:t>
+      </w:r>
+      <w:r>
+        <w:rPr>
+          <w:sz w:val="32"/>
+          <w:szCs w:val="32"/>
+          <w:lang w:val="en-US"/>
+        </w:rPr>
+        <w:t xml:space="preserve"> The time complexity for merging is O(n) and the division is O(logn) so the time complexity of the merge sort is O(nlogn).</w:t>
+      </w:r>
     </w:p>
     <w:sectPr>
       <w:pgSz w:w="11906" w:h="16838"/>
@@ -3181,7 +3217,7 @@
   <w:style w:type="paragraph" w:default="1" w:styleId="Normal">
     <w:name w:val="Normal"/>
     <w:qFormat/>
-    <w:rsid w:val="008C7A96"/>
+    <w:rsid w:val="005003B1"/>
   </w:style>
   <w:style w:type="character" w:default="1" w:styleId="DefaultParagraphFont">
     <w:name w:val="Default Paragraph Font"/>

</xml_diff>

<commit_message>
More on Concurrent Collections
</commit_message>
<xml_diff>
--- a/Algorithms and data structures.docx
+++ b/Algorithms and data structures.docx
@@ -1,6 +1,6 @@
 
 <file path=word/document.xml><?xml version="1.0" encoding="utf-8"?>
-<w:document xmlns:wpc="http://schemas.microsoft.com/office/word/2010/wordprocessingCanvas" xmlns:cx="http://schemas.microsoft.com/office/drawing/2014/chartex" xmlns:cx1="http://schemas.microsoft.com/office/drawing/2015/9/8/chartex" xmlns:cx2="http://schemas.microsoft.com/office/drawing/2015/10/21/chartex" xmlns:cx3="http://schemas.microsoft.com/office/drawing/2016/5/9/chartex" xmlns:cx4="http://schemas.microsoft.com/office/drawing/2016/5/10/chartex" xmlns:cx5="http://schemas.microsoft.com/office/drawing/2016/5/11/chartex" xmlns:cx6="http://schemas.microsoft.com/office/drawing/2016/5/12/chartex" xmlns:cx7="http://schemas.microsoft.com/office/drawing/2016/5/13/chartex" xmlns:cx8="http://schemas.microsoft.com/office/drawing/2016/5/14/chartex" xmlns:mc="http://schemas.openxmlformats.org/markup-compatibility/2006" xmlns:aink="http://schemas.microsoft.com/office/drawing/2016/ink" xmlns:am3d="http://schemas.microsoft.com/office/drawing/2017/model3d" xmlns:o="urn:schemas-microsoft-com:office:office" xmlns:r="http://schemas.openxmlformats.org/officeDocument/2006/relationships" xmlns:m="http://schemas.openxmlformats.org/officeDocument/2006/math" xmlns:v="urn:schemas-microsoft-com:vml" xmlns:wp14="http://schemas.microsoft.com/office/word/2010/wordprocessingDrawing" xmlns:wp="http://schemas.openxmlformats.org/drawingml/2006/wordprocessingDrawing" xmlns:w10="urn:schemas-microsoft-com:office:word" xmlns:w="http://schemas.openxmlformats.org/wordprocessingml/2006/main" xmlns:w14="http://schemas.microsoft.com/office/word/2010/wordml" xmlns:w15="http://schemas.microsoft.com/office/word/2012/wordml" xmlns:w16cid="http://schemas.microsoft.com/office/word/2016/wordml/cid" xmlns:w16se="http://schemas.microsoft.com/office/word/2015/wordml/symex" xmlns:wpg="http://schemas.microsoft.com/office/word/2010/wordprocessingGroup" xmlns:wpi="http://schemas.microsoft.com/office/word/2010/wordprocessingInk" xmlns:wne="http://schemas.microsoft.com/office/word/2006/wordml" xmlns:wps="http://schemas.microsoft.com/office/word/2010/wordprocessingShape" mc:Ignorable="w14 w15 w16se w16cid wp14">
+<w:document xmlns:wpc="http://schemas.microsoft.com/office/word/2010/wordprocessingCanvas" xmlns:cx="http://schemas.microsoft.com/office/drawing/2014/chartex" xmlns:mc="http://schemas.openxmlformats.org/markup-compatibility/2006" xmlns:o="urn:schemas-microsoft-com:office:office" xmlns:r="http://schemas.openxmlformats.org/officeDocument/2006/relationships" xmlns:m="http://schemas.openxmlformats.org/officeDocument/2006/math" xmlns:v="urn:schemas-microsoft-com:vml" xmlns:wp14="http://schemas.microsoft.com/office/word/2010/wordprocessingDrawing" xmlns:wp="http://schemas.openxmlformats.org/drawingml/2006/wordprocessingDrawing" xmlns:w10="urn:schemas-microsoft-com:office:word" xmlns:w="http://schemas.openxmlformats.org/wordprocessingml/2006/main" xmlns:w14="http://schemas.microsoft.com/office/word/2010/wordml" xmlns:w15="http://schemas.microsoft.com/office/word/2012/wordml" xmlns:w16se="http://schemas.microsoft.com/office/word/2015/wordml/symex" xmlns:wpg="http://schemas.microsoft.com/office/word/2010/wordprocessingGroup" xmlns:wpi="http://schemas.microsoft.com/office/word/2010/wordprocessingInk" xmlns:wne="http://schemas.microsoft.com/office/word/2006/wordml" xmlns:wps="http://schemas.microsoft.com/office/word/2010/wordprocessingShape" mc:Ignorable="w14 w15 w16se wp14">
   <w:body>
     <w:p>
       <w:pPr>
@@ -2871,74 +2871,82 @@
         </w:rPr>
         <w:t xml:space="preserve"> is slow and will be O(n).</w:t>
       </w:r>
-    </w:p>
-    <w:p>
-      <w:pPr>
-        <w:rPr>
-          <w:sz w:val="32"/>
-          <w:szCs w:val="32"/>
-          <w:lang w:val="en-US"/>
-        </w:rPr>
-      </w:pPr>
-      <w:r>
-        <w:rPr>
-          <w:sz w:val="32"/>
-          <w:szCs w:val="32"/>
-          <w:lang w:val="en-US"/>
-        </w:rPr>
-        <w:t>So if we just have an index of some node in a linked list before which we want to insert a new node then it is slow. Because we will need to iterate through it</w:t>
-      </w:r>
-      <w:r>
-        <w:rPr>
-          <w:sz w:val="32"/>
-          <w:szCs w:val="32"/>
-          <w:lang w:val="en-US"/>
-        </w:rPr>
-        <w:t>. But if we have the node then it is O(1). So it r</w:t>
-      </w:r>
-      <w:r>
-        <w:rPr>
-          <w:sz w:val="32"/>
-          <w:szCs w:val="32"/>
-          <w:lang w:val="en-US"/>
-        </w:rPr>
-        <w:t>eally depends on the situation.</w:t>
-      </w:r>
-    </w:p>
-    <w:p>
-      <w:pPr>
-        <w:rPr>
-          <w:sz w:val="32"/>
-          <w:szCs w:val="32"/>
-          <w:lang w:val="en-US"/>
-        </w:rPr>
-      </w:pPr>
-      <w:r>
-        <w:rPr>
-          <w:sz w:val="32"/>
-          <w:szCs w:val="32"/>
-          <w:lang w:val="en-US"/>
-        </w:rPr>
-        <w:t>It is very scalable. But lookup will not be fast</w:t>
-      </w:r>
-      <w:r>
-        <w:rPr>
-          <w:sz w:val="32"/>
-          <w:szCs w:val="32"/>
-          <w:lang w:val="en-US"/>
-        </w:rPr>
-        <w:t xml:space="preserve"> (O(n))</w:t>
-      </w:r>
-      <w:r>
-        <w:rPr>
-          <w:sz w:val="32"/>
-          <w:szCs w:val="32"/>
-          <w:lang w:val="en-US"/>
-        </w:rPr>
-        <w:t>.</w:t>
+      <w:r>
+        <w:rPr>
+          <w:sz w:val="32"/>
+          <w:szCs w:val="32"/>
+          <w:lang w:val="en-US"/>
+        </w:rPr>
+        <w:t xml:space="preserve"> Also if there have to be a lot of iterations then a simple list would suffice.</w:t>
       </w:r>
       <w:bookmarkStart w:id="0" w:name="_GoBack"/>
       <w:bookmarkEnd w:id="0"/>
+    </w:p>
+    <w:p>
+      <w:pPr>
+        <w:rPr>
+          <w:sz w:val="32"/>
+          <w:szCs w:val="32"/>
+          <w:lang w:val="en-US"/>
+        </w:rPr>
+      </w:pPr>
+      <w:r>
+        <w:rPr>
+          <w:sz w:val="32"/>
+          <w:szCs w:val="32"/>
+          <w:lang w:val="en-US"/>
+        </w:rPr>
+        <w:t>So if we just have an index of some node in a linked list before which we want to insert a new node then it is slow. Because we will need to iterate through it</w:t>
+      </w:r>
+      <w:r>
+        <w:rPr>
+          <w:sz w:val="32"/>
+          <w:szCs w:val="32"/>
+          <w:lang w:val="en-US"/>
+        </w:rPr>
+        <w:t>. But if we have the node then it is O(1). So it r</w:t>
+      </w:r>
+      <w:r>
+        <w:rPr>
+          <w:sz w:val="32"/>
+          <w:szCs w:val="32"/>
+          <w:lang w:val="en-US"/>
+        </w:rPr>
+        <w:t>eally depends on the situation.</w:t>
+      </w:r>
+    </w:p>
+    <w:p>
+      <w:pPr>
+        <w:rPr>
+          <w:sz w:val="32"/>
+          <w:szCs w:val="32"/>
+          <w:lang w:val="en-US"/>
+        </w:rPr>
+      </w:pPr>
+      <w:r>
+        <w:rPr>
+          <w:sz w:val="32"/>
+          <w:szCs w:val="32"/>
+          <w:lang w:val="en-US"/>
+        </w:rPr>
+        <w:t>It is very scalable. But lookup will not be fast</w:t>
+      </w:r>
+      <w:r>
+        <w:rPr>
+          <w:sz w:val="32"/>
+          <w:szCs w:val="32"/>
+          <w:lang w:val="en-US"/>
+        </w:rPr>
+        <w:t xml:space="preserve"> (O(n))</w:t>
+      </w:r>
+      <w:r>
+        <w:rPr>
+          <w:sz w:val="32"/>
+          <w:szCs w:val="32"/>
+          <w:lang w:val="en-US"/>
+        </w:rPr>
+        <w:t>.</w:t>
+      </w:r>
     </w:p>
     <w:p>
       <w:pPr>
@@ -3124,7 +3132,7 @@
 </file>
 
 <file path=word/endnotes.xml><?xml version="1.0" encoding="utf-8"?>
-<w:endnotes xmlns:wpc="http://schemas.microsoft.com/office/word/2010/wordprocessingCanvas" xmlns:cx="http://schemas.microsoft.com/office/drawing/2014/chartex" xmlns:cx1="http://schemas.microsoft.com/office/drawing/2015/9/8/chartex" xmlns:cx2="http://schemas.microsoft.com/office/drawing/2015/10/21/chartex" xmlns:cx3="http://schemas.microsoft.com/office/drawing/2016/5/9/chartex" xmlns:cx4="http://schemas.microsoft.com/office/drawing/2016/5/10/chartex" xmlns:cx5="http://schemas.microsoft.com/office/drawing/2016/5/11/chartex" xmlns:cx6="http://schemas.microsoft.com/office/drawing/2016/5/12/chartex" xmlns:cx7="http://schemas.microsoft.com/office/drawing/2016/5/13/chartex" xmlns:cx8="http://schemas.microsoft.com/office/drawing/2016/5/14/chartex" xmlns:mc="http://schemas.openxmlformats.org/markup-compatibility/2006" xmlns:aink="http://schemas.microsoft.com/office/drawing/2016/ink" xmlns:am3d="http://schemas.microsoft.com/office/drawing/2017/model3d" xmlns:o="urn:schemas-microsoft-com:office:office" xmlns:r="http://schemas.openxmlformats.org/officeDocument/2006/relationships" xmlns:m="http://schemas.openxmlformats.org/officeDocument/2006/math" xmlns:v="urn:schemas-microsoft-com:vml" xmlns:wp14="http://schemas.microsoft.com/office/word/2010/wordprocessingDrawing" xmlns:wp="http://schemas.openxmlformats.org/drawingml/2006/wordprocessingDrawing" xmlns:w10="urn:schemas-microsoft-com:office:word" xmlns:w="http://schemas.openxmlformats.org/wordprocessingml/2006/main" xmlns:w14="http://schemas.microsoft.com/office/word/2010/wordml" xmlns:w15="http://schemas.microsoft.com/office/word/2012/wordml" xmlns:w16cid="http://schemas.microsoft.com/office/word/2016/wordml/cid" xmlns:w16se="http://schemas.microsoft.com/office/word/2015/wordml/symex" xmlns:wpg="http://schemas.microsoft.com/office/word/2010/wordprocessingGroup" xmlns:wpi="http://schemas.microsoft.com/office/word/2010/wordprocessingInk" xmlns:wne="http://schemas.microsoft.com/office/word/2006/wordml" xmlns:wps="http://schemas.microsoft.com/office/word/2010/wordprocessingShape" mc:Ignorable="w14 w15 w16se w16cid wp14">
+<w:endnotes xmlns:wpc="http://schemas.microsoft.com/office/word/2010/wordprocessingCanvas" xmlns:cx="http://schemas.microsoft.com/office/drawing/2014/chartex" xmlns:mc="http://schemas.openxmlformats.org/markup-compatibility/2006" xmlns:o="urn:schemas-microsoft-com:office:office" xmlns:r="http://schemas.openxmlformats.org/officeDocument/2006/relationships" xmlns:m="http://schemas.openxmlformats.org/officeDocument/2006/math" xmlns:v="urn:schemas-microsoft-com:vml" xmlns:wp14="http://schemas.microsoft.com/office/word/2010/wordprocessingDrawing" xmlns:wp="http://schemas.openxmlformats.org/drawingml/2006/wordprocessingDrawing" xmlns:w10="urn:schemas-microsoft-com:office:word" xmlns:w="http://schemas.openxmlformats.org/wordprocessingml/2006/main" xmlns:w14="http://schemas.microsoft.com/office/word/2010/wordml" xmlns:w15="http://schemas.microsoft.com/office/word/2012/wordml" xmlns:w16se="http://schemas.microsoft.com/office/word/2015/wordml/symex" xmlns:wpg="http://schemas.microsoft.com/office/word/2010/wordprocessingGroup" xmlns:wpi="http://schemas.microsoft.com/office/word/2010/wordprocessingInk" xmlns:wne="http://schemas.microsoft.com/office/word/2006/wordml" xmlns:wps="http://schemas.microsoft.com/office/word/2010/wordprocessingShape" mc:Ignorable="w14 w15 w16se wp14">
   <w:endnote w:type="separator" w:id="-1">
     <w:p>
       <w:pPr>
@@ -3149,7 +3157,7 @@
 </file>
 
 <file path=word/footnotes.xml><?xml version="1.0" encoding="utf-8"?>
-<w:footnotes xmlns:wpc="http://schemas.microsoft.com/office/word/2010/wordprocessingCanvas" xmlns:cx="http://schemas.microsoft.com/office/drawing/2014/chartex" xmlns:cx1="http://schemas.microsoft.com/office/drawing/2015/9/8/chartex" xmlns:cx2="http://schemas.microsoft.com/office/drawing/2015/10/21/chartex" xmlns:cx3="http://schemas.microsoft.com/office/drawing/2016/5/9/chartex" xmlns:cx4="http://schemas.microsoft.com/office/drawing/2016/5/10/chartex" xmlns:cx5="http://schemas.microsoft.com/office/drawing/2016/5/11/chartex" xmlns:cx6="http://schemas.microsoft.com/office/drawing/2016/5/12/chartex" xmlns:cx7="http://schemas.microsoft.com/office/drawing/2016/5/13/chartex" xmlns:cx8="http://schemas.microsoft.com/office/drawing/2016/5/14/chartex" xmlns:mc="http://schemas.openxmlformats.org/markup-compatibility/2006" xmlns:aink="http://schemas.microsoft.com/office/drawing/2016/ink" xmlns:am3d="http://schemas.microsoft.com/office/drawing/2017/model3d" xmlns:o="urn:schemas-microsoft-com:office:office" xmlns:r="http://schemas.openxmlformats.org/officeDocument/2006/relationships" xmlns:m="http://schemas.openxmlformats.org/officeDocument/2006/math" xmlns:v="urn:schemas-microsoft-com:vml" xmlns:wp14="http://schemas.microsoft.com/office/word/2010/wordprocessingDrawing" xmlns:wp="http://schemas.openxmlformats.org/drawingml/2006/wordprocessingDrawing" xmlns:w10="urn:schemas-microsoft-com:office:word" xmlns:w="http://schemas.openxmlformats.org/wordprocessingml/2006/main" xmlns:w14="http://schemas.microsoft.com/office/word/2010/wordml" xmlns:w15="http://schemas.microsoft.com/office/word/2012/wordml" xmlns:w16cid="http://schemas.microsoft.com/office/word/2016/wordml/cid" xmlns:w16se="http://schemas.microsoft.com/office/word/2015/wordml/symex" xmlns:wpg="http://schemas.microsoft.com/office/word/2010/wordprocessingGroup" xmlns:wpi="http://schemas.microsoft.com/office/word/2010/wordprocessingInk" xmlns:wne="http://schemas.microsoft.com/office/word/2006/wordml" xmlns:wps="http://schemas.microsoft.com/office/word/2010/wordprocessingShape" mc:Ignorable="w14 w15 w16se w16cid wp14">
+<w:footnotes xmlns:wpc="http://schemas.microsoft.com/office/word/2010/wordprocessingCanvas" xmlns:cx="http://schemas.microsoft.com/office/drawing/2014/chartex" xmlns:mc="http://schemas.openxmlformats.org/markup-compatibility/2006" xmlns:o="urn:schemas-microsoft-com:office:office" xmlns:r="http://schemas.openxmlformats.org/officeDocument/2006/relationships" xmlns:m="http://schemas.openxmlformats.org/officeDocument/2006/math" xmlns:v="urn:schemas-microsoft-com:vml" xmlns:wp14="http://schemas.microsoft.com/office/word/2010/wordprocessingDrawing" xmlns:wp="http://schemas.openxmlformats.org/drawingml/2006/wordprocessingDrawing" xmlns:w10="urn:schemas-microsoft-com:office:word" xmlns:w="http://schemas.openxmlformats.org/wordprocessingml/2006/main" xmlns:w14="http://schemas.microsoft.com/office/word/2010/wordml" xmlns:w15="http://schemas.microsoft.com/office/word/2012/wordml" xmlns:w16se="http://schemas.microsoft.com/office/word/2015/wordml/symex" xmlns:wpg="http://schemas.microsoft.com/office/word/2010/wordprocessingGroup" xmlns:wpi="http://schemas.microsoft.com/office/word/2010/wordprocessingInk" xmlns:wne="http://schemas.microsoft.com/office/word/2006/wordml" xmlns:wps="http://schemas.microsoft.com/office/word/2010/wordprocessingShape" mc:Ignorable="w14 w15 w16se wp14">
   <w:footnote w:type="separator" w:id="-1">
     <w:p>
       <w:pPr>
@@ -3174,7 +3182,7 @@
 </file>
 
 <file path=word/numbering.xml><?xml version="1.0" encoding="utf-8"?>
-<w:numbering xmlns:wpc="http://schemas.microsoft.com/office/word/2010/wordprocessingCanvas" xmlns:cx="http://schemas.microsoft.com/office/drawing/2014/chartex" xmlns:cx1="http://schemas.microsoft.com/office/drawing/2015/9/8/chartex" xmlns:cx2="http://schemas.microsoft.com/office/drawing/2015/10/21/chartex" xmlns:cx3="http://schemas.microsoft.com/office/drawing/2016/5/9/chartex" xmlns:cx4="http://schemas.microsoft.com/office/drawing/2016/5/10/chartex" xmlns:cx5="http://schemas.microsoft.com/office/drawing/2016/5/11/chartex" xmlns:cx6="http://schemas.microsoft.com/office/drawing/2016/5/12/chartex" xmlns:cx7="http://schemas.microsoft.com/office/drawing/2016/5/13/chartex" xmlns:cx8="http://schemas.microsoft.com/office/drawing/2016/5/14/chartex" xmlns:mc="http://schemas.openxmlformats.org/markup-compatibility/2006" xmlns:aink="http://schemas.microsoft.com/office/drawing/2016/ink" xmlns:am3d="http://schemas.microsoft.com/office/drawing/2017/model3d" xmlns:o="urn:schemas-microsoft-com:office:office" xmlns:r="http://schemas.openxmlformats.org/officeDocument/2006/relationships" xmlns:m="http://schemas.openxmlformats.org/officeDocument/2006/math" xmlns:v="urn:schemas-microsoft-com:vml" xmlns:wp14="http://schemas.microsoft.com/office/word/2010/wordprocessingDrawing" xmlns:wp="http://schemas.openxmlformats.org/drawingml/2006/wordprocessingDrawing" xmlns:w10="urn:schemas-microsoft-com:office:word" xmlns:w="http://schemas.openxmlformats.org/wordprocessingml/2006/main" xmlns:w14="http://schemas.microsoft.com/office/word/2010/wordml" xmlns:w15="http://schemas.microsoft.com/office/word/2012/wordml" xmlns:w16cid="http://schemas.microsoft.com/office/word/2016/wordml/cid" xmlns:w16se="http://schemas.microsoft.com/office/word/2015/wordml/symex" xmlns:wpg="http://schemas.microsoft.com/office/word/2010/wordprocessingGroup" xmlns:wpi="http://schemas.microsoft.com/office/word/2010/wordprocessingInk" xmlns:wne="http://schemas.microsoft.com/office/word/2006/wordml" xmlns:wps="http://schemas.microsoft.com/office/word/2010/wordprocessingShape" mc:Ignorable="w14 w15 w16se w16cid wp14">
+<w:numbering xmlns:wpc="http://schemas.microsoft.com/office/word/2010/wordprocessingCanvas" xmlns:cx="http://schemas.microsoft.com/office/drawing/2014/chartex" xmlns:mc="http://schemas.openxmlformats.org/markup-compatibility/2006" xmlns:o="urn:schemas-microsoft-com:office:office" xmlns:r="http://schemas.openxmlformats.org/officeDocument/2006/relationships" xmlns:m="http://schemas.openxmlformats.org/officeDocument/2006/math" xmlns:v="urn:schemas-microsoft-com:vml" xmlns:wp14="http://schemas.microsoft.com/office/word/2010/wordprocessingDrawing" xmlns:wp="http://schemas.openxmlformats.org/drawingml/2006/wordprocessingDrawing" xmlns:w10="urn:schemas-microsoft-com:office:word" xmlns:w="http://schemas.openxmlformats.org/wordprocessingml/2006/main" xmlns:w14="http://schemas.microsoft.com/office/word/2010/wordml" xmlns:w15="http://schemas.microsoft.com/office/word/2012/wordml" xmlns:w16se="http://schemas.microsoft.com/office/word/2015/wordml/symex" xmlns:wpg="http://schemas.microsoft.com/office/word/2010/wordprocessingGroup" xmlns:wpi="http://schemas.microsoft.com/office/word/2010/wordprocessingInk" xmlns:wne="http://schemas.microsoft.com/office/word/2006/wordml" xmlns:wps="http://schemas.microsoft.com/office/word/2010/wordprocessingShape" mc:Ignorable="w14 w15 w16se wp14">
   <w:abstractNum w:abstractNumId="0" w15:restartNumberingAfterBreak="0">
     <w:nsid w:val="1F885AF4"/>
     <w:multiLevelType w:val="hybridMultilevel"/>
@@ -3363,7 +3371,7 @@
 </file>
 
 <file path=word/styles.xml><?xml version="1.0" encoding="utf-8"?>
-<w:styles xmlns:mc="http://schemas.openxmlformats.org/markup-compatibility/2006" xmlns:r="http://schemas.openxmlformats.org/officeDocument/2006/relationships" xmlns:w="http://schemas.openxmlformats.org/wordprocessingml/2006/main" xmlns:w14="http://schemas.microsoft.com/office/word/2010/wordml" xmlns:w15="http://schemas.microsoft.com/office/word/2012/wordml" xmlns:w16cid="http://schemas.microsoft.com/office/word/2016/wordml/cid" xmlns:w16se="http://schemas.microsoft.com/office/word/2015/wordml/symex" mc:Ignorable="w14 w15 w16se w16cid">
+<w:styles xmlns:mc="http://schemas.openxmlformats.org/markup-compatibility/2006" xmlns:r="http://schemas.openxmlformats.org/officeDocument/2006/relationships" xmlns:w="http://schemas.openxmlformats.org/wordprocessingml/2006/main" xmlns:w14="http://schemas.microsoft.com/office/word/2010/wordml" xmlns:w15="http://schemas.microsoft.com/office/word/2012/wordml" xmlns:w16se="http://schemas.microsoft.com/office/word/2015/wordml/symex" mc:Ignorable="w14 w15 w16se">
   <w:docDefaults>
     <w:rPrDefault>
       <w:rPr>
@@ -3379,7 +3387,7 @@
       </w:pPr>
     </w:pPrDefault>
   </w:docDefaults>
-  <w:latentStyles w:defLockedState="0" w:defUIPriority="99" w:defSemiHidden="0" w:defUnhideWhenUsed="0" w:defQFormat="0" w:count="377">
+  <w:latentStyles w:defLockedState="0" w:defUIPriority="99" w:defSemiHidden="0" w:defUnhideWhenUsed="0" w:defQFormat="0" w:count="371">
     <w:lsdException w:name="Normal" w:uiPriority="0" w:qFormat="1"/>
     <w:lsdException w:name="heading 1" w:uiPriority="9" w:qFormat="1"/>
     <w:lsdException w:name="heading 2" w:semiHidden="1" w:uiPriority="9" w:unhideWhenUsed="1" w:qFormat="1"/>
@@ -3527,8 +3535,11 @@
     <w:lsdException w:name="Table 3D effects 3" w:semiHidden="1" w:unhideWhenUsed="1"/>
     <w:lsdException w:name="Table Contemporary" w:semiHidden="1" w:unhideWhenUsed="1"/>
     <w:lsdException w:name="Table Elegant" w:semiHidden="1" w:unhideWhenUsed="1"/>
+    <w:lsdException w:name="Table Professional" w:semiHidden="1" w:unhideWhenUsed="1"/>
     <w:lsdException w:name="Table Subtle 1" w:semiHidden="1" w:unhideWhenUsed="1"/>
     <w:lsdException w:name="Table Subtle 2" w:semiHidden="1" w:unhideWhenUsed="1"/>
+    <w:lsdException w:name="Table Web 1" w:semiHidden="1" w:unhideWhenUsed="1"/>
+    <w:lsdException w:name="Table Web 2" w:semiHidden="1" w:unhideWhenUsed="1"/>
     <w:lsdException w:name="Table Web 3" w:semiHidden="1" w:unhideWhenUsed="1"/>
     <w:lsdException w:name="Balloon Text" w:semiHidden="1" w:unhideWhenUsed="1"/>
     <w:lsdException w:name="Table Grid" w:uiPriority="39"/>
@@ -3748,12 +3759,6 @@
     <w:lsdException w:name="List Table 5 Dark Accent 6" w:uiPriority="50"/>
     <w:lsdException w:name="List Table 6 Colorful Accent 6" w:uiPriority="51"/>
     <w:lsdException w:name="List Table 7 Colorful Accent 6" w:uiPriority="52"/>
-    <w:lsdException w:name="Mention" w:semiHidden="1" w:unhideWhenUsed="1"/>
-    <w:lsdException w:name="Smart Hyperlink" w:semiHidden="1" w:unhideWhenUsed="1"/>
-    <w:lsdException w:name="Hashtag" w:semiHidden="1" w:unhideWhenUsed="1"/>
-    <w:lsdException w:name="Unresolved Mention" w:semiHidden="1" w:unhideWhenUsed="1"/>
-    <w:lsdException w:name="Smart Link" w:semiHidden="1" w:unhideWhenUsed="1"/>
-    <w:lsdException w:name="Smart Link Error" w:semiHidden="1" w:unhideWhenUsed="1"/>
   </w:latentStyles>
   <w:style w:type="paragraph" w:default="1" w:styleId="Normal">
     <w:name w:val="Normal"/>

</xml_diff>